<commit_message>
Created Interactable test object for Backpack System
Next: finish the Logic for backpack system
</commit_message>
<xml_diff>
--- a/课程相关/迭代计划.docx
+++ b/课程相关/迭代计划.docx
@@ -406,7 +406,17 @@
                 <w:szCs w:val="21"/>
                 <w:lang w:val="en-US" w:eastAsia="zh-CN"/>
               </w:rPr>
-              <w:t>从7号开始为细颗粒度任务</w:t>
+              <w:t>从9</w:t>
+            </w:r>
+            <w:bookmarkStart w:id="0" w:name="_GoBack"/>
+            <w:bookmarkEnd w:id="0"/>
+            <w:r>
+              <w:rPr>
+                <w:rFonts w:hint="eastAsia"/>
+                <w:szCs w:val="21"/>
+                <w:lang w:val="en-US" w:eastAsia="zh-CN"/>
+              </w:rPr>
+              <w:t>号开始为细颗粒度任务</w:t>
             </w:r>
             <w:r>
               <w:rPr>
@@ -1329,7 +1339,7 @@
                     <w:snapToGrid w:val="0"/>
                     <w:spacing w:line="460" w:lineRule="atLeast"/>
                     <w:rPr>
-                      <w:rFonts w:hint="eastAsia" w:eastAsia="SimSun"/>
+                      <w:rFonts w:hint="eastAsia"/>
                       <w:szCs w:val="21"/>
                       <w:lang w:val="en-US" w:eastAsia="zh-CN"/>
                     </w:rPr>
@@ -1422,7 +1432,7 @@
                       <w:shd w:val="clear" w:fill="FFFFFF"/>
                       <w:lang w:val="en-US" w:eastAsia="zh-CN"/>
                     </w:rPr>
-                    <w:t>制作游戏内背包界面的UI</w:t>
+                    <w:t>交互系统的原型设计与编写</w:t>
                   </w:r>
                 </w:p>
               </w:tc>
@@ -1448,7 +1458,7 @@
                       <w:szCs w:val="21"/>
                       <w:lang w:val="en-US" w:eastAsia="zh-CN"/>
                     </w:rPr>
-                    <w:t>9月14日至9月17日</w:t>
+                    <w:t>9月7日至9月末</w:t>
                   </w:r>
                 </w:p>
               </w:tc>
@@ -1474,7 +1484,7 @@
                       <w:szCs w:val="21"/>
                       <w:lang w:val="en-US" w:eastAsia="zh-CN"/>
                     </w:rPr>
-                    <w:t>Naomi</w:t>
+                    <w:t>Edward</w:t>
                   </w:r>
                 </w:p>
               </w:tc>
@@ -1556,6 +1566,274 @@
                       <w:shd w:val="clear" w:fill="FFFFFF"/>
                       <w:lang w:val="en-US" w:eastAsia="zh-CN"/>
                     </w:rPr>
+                    <w:t>游戏世界模型的搭建</w:t>
+                  </w:r>
+                </w:p>
+              </w:tc>
+              <w:tc>
+                <w:tcPr>
+                  <w:tcW w:w="2091" w:type="dxa"/>
+                  <w:shd w:val="clear" w:color="auto" w:fill="auto"/>
+                </w:tcPr>
+                <w:p>
+                  <w:pPr>
+                    <w:adjustRightInd w:val="0"/>
+                    <w:snapToGrid w:val="0"/>
+                    <w:spacing w:line="460" w:lineRule="atLeast"/>
+                    <w:rPr>
+                      <w:rFonts w:hint="default"/>
+                      <w:szCs w:val="21"/>
+                      <w:lang w:val="en-US" w:eastAsia="zh-CN"/>
+                    </w:rPr>
+                  </w:pPr>
+                  <w:r>
+                    <w:rPr>
+                      <w:rFonts w:hint="eastAsia"/>
+                      <w:szCs w:val="21"/>
+                      <w:lang w:val="en-US" w:eastAsia="zh-CN"/>
+                    </w:rPr>
+                    <w:t>9月7日至9月末</w:t>
+                  </w:r>
+                </w:p>
+              </w:tc>
+              <w:tc>
+                <w:tcPr>
+                  <w:tcW w:w="2091" w:type="dxa"/>
+                  <w:shd w:val="clear" w:color="auto" w:fill="auto"/>
+                </w:tcPr>
+                <w:p>
+                  <w:pPr>
+                    <w:adjustRightInd w:val="0"/>
+                    <w:snapToGrid w:val="0"/>
+                    <w:spacing w:line="460" w:lineRule="atLeast"/>
+                    <w:rPr>
+                      <w:rFonts w:hint="default"/>
+                      <w:szCs w:val="21"/>
+                      <w:lang w:val="en-US" w:eastAsia="zh-CN"/>
+                    </w:rPr>
+                  </w:pPr>
+                  <w:r>
+                    <w:rPr>
+                      <w:rFonts w:hint="eastAsia"/>
+                      <w:szCs w:val="21"/>
+                      <w:lang w:val="en-US" w:eastAsia="zh-CN"/>
+                    </w:rPr>
+                    <w:t>Izumi</w:t>
+                  </w:r>
+                </w:p>
+              </w:tc>
+            </w:tr>
+            <w:tr>
+              <w:tblPrEx>
+                <w:tblBorders>
+                  <w:top w:val="single" w:color="auto" w:sz="4" w:space="0"/>
+                  <w:left w:val="single" w:color="auto" w:sz="4" w:space="0"/>
+                  <w:bottom w:val="single" w:color="auto" w:sz="4" w:space="0"/>
+                  <w:right w:val="single" w:color="auto" w:sz="4" w:space="0"/>
+                  <w:insideH w:val="single" w:color="auto" w:sz="4" w:space="0"/>
+                  <w:insideV w:val="single" w:color="auto" w:sz="4" w:space="0"/>
+                </w:tblBorders>
+                <w:tblCellMar>
+                  <w:top w:w="0" w:type="dxa"/>
+                  <w:left w:w="108" w:type="dxa"/>
+                  <w:bottom w:w="0" w:type="dxa"/>
+                  <w:right w:w="108" w:type="dxa"/>
+                </w:tblCellMar>
+              </w:tblPrEx>
+              <w:tc>
+                <w:tcPr>
+                  <w:tcW w:w="704" w:type="dxa"/>
+                  <w:shd w:val="clear" w:color="auto" w:fill="auto"/>
+                </w:tcPr>
+                <w:p>
+                  <w:pPr>
+                    <w:adjustRightInd w:val="0"/>
+                    <w:snapToGrid w:val="0"/>
+                    <w:spacing w:line="460" w:lineRule="atLeast"/>
+                    <w:rPr>
+                      <w:rFonts w:hint="default"/>
+                      <w:szCs w:val="21"/>
+                      <w:lang w:val="en-US" w:eastAsia="zh-CN"/>
+                    </w:rPr>
+                  </w:pPr>
+                  <w:r>
+                    <w:rPr>
+                      <w:rFonts w:hint="eastAsia"/>
+                      <w:szCs w:val="21"/>
+                      <w:lang w:val="en-US" w:eastAsia="zh-CN"/>
+                    </w:rPr>
+                    <w:t>7</w:t>
+                  </w:r>
+                </w:p>
+              </w:tc>
+              <w:tc>
+                <w:tcPr>
+                  <w:tcW w:w="3476" w:type="dxa"/>
+                  <w:shd w:val="clear" w:color="auto" w:fill="auto"/>
+                </w:tcPr>
+                <w:p>
+                  <w:pPr>
+                    <w:adjustRightInd w:val="0"/>
+                    <w:snapToGrid w:val="0"/>
+                    <w:spacing w:line="460" w:lineRule="atLeast"/>
+                    <w:rPr>
+                      <w:rFonts w:hint="default" w:ascii="Helvetica" w:hAnsi="Helvetica" w:eastAsia="SimSun" w:cs="Helvetica"/>
+                      <w:i w:val="0"/>
+                      <w:caps w:val="0"/>
+                      <w:color w:val="2D3B45"/>
+                      <w:spacing w:val="0"/>
+                      <w:sz w:val="19"/>
+                      <w:szCs w:val="19"/>
+                      <w:shd w:val="clear" w:fill="FFFFFF"/>
+                      <w:lang w:val="en-US" w:eastAsia="zh-CN"/>
+                    </w:rPr>
+                  </w:pPr>
+                  <w:r>
+                    <w:rPr>
+                      <w:rFonts w:hint="eastAsia" w:ascii="Helvetica" w:hAnsi="Helvetica" w:cs="Helvetica"/>
+                      <w:i w:val="0"/>
+                      <w:caps w:val="0"/>
+                      <w:color w:val="2D3B45"/>
+                      <w:spacing w:val="0"/>
+                      <w:sz w:val="19"/>
+                      <w:szCs w:val="19"/>
+                      <w:shd w:val="clear" w:fill="FFFFFF"/>
+                      <w:lang w:val="en-US" w:eastAsia="zh-CN"/>
+                    </w:rPr>
+                    <w:t>制作游戏内背包界面的UI</w:t>
+                  </w:r>
+                </w:p>
+              </w:tc>
+              <w:tc>
+                <w:tcPr>
+                  <w:tcW w:w="2091" w:type="dxa"/>
+                  <w:shd w:val="clear" w:color="auto" w:fill="auto"/>
+                </w:tcPr>
+                <w:p>
+                  <w:pPr>
+                    <w:adjustRightInd w:val="0"/>
+                    <w:snapToGrid w:val="0"/>
+                    <w:spacing w:line="460" w:lineRule="atLeast"/>
+                    <w:rPr>
+                      <w:rFonts w:hint="default"/>
+                      <w:szCs w:val="21"/>
+                      <w:lang w:val="en-US" w:eastAsia="zh-CN"/>
+                    </w:rPr>
+                  </w:pPr>
+                  <w:r>
+                    <w:rPr>
+                      <w:rFonts w:hint="eastAsia"/>
+                      <w:szCs w:val="21"/>
+                      <w:lang w:val="en-US" w:eastAsia="zh-CN"/>
+                    </w:rPr>
+                    <w:t>9月14日至9月17日</w:t>
+                  </w:r>
+                </w:p>
+              </w:tc>
+              <w:tc>
+                <w:tcPr>
+                  <w:tcW w:w="2091" w:type="dxa"/>
+                  <w:shd w:val="clear" w:color="auto" w:fill="auto"/>
+                </w:tcPr>
+                <w:p>
+                  <w:pPr>
+                    <w:adjustRightInd w:val="0"/>
+                    <w:snapToGrid w:val="0"/>
+                    <w:spacing w:line="460" w:lineRule="atLeast"/>
+                    <w:rPr>
+                      <w:rFonts w:hint="default"/>
+                      <w:szCs w:val="21"/>
+                      <w:lang w:val="en-US" w:eastAsia="zh-CN"/>
+                    </w:rPr>
+                  </w:pPr>
+                  <w:r>
+                    <w:rPr>
+                      <w:rFonts w:hint="eastAsia"/>
+                      <w:szCs w:val="21"/>
+                      <w:lang w:val="en-US" w:eastAsia="zh-CN"/>
+                    </w:rPr>
+                    <w:t>Naomi</w:t>
+                  </w:r>
+                </w:p>
+              </w:tc>
+            </w:tr>
+            <w:tr>
+              <w:tblPrEx>
+                <w:tblBorders>
+                  <w:top w:val="single" w:color="auto" w:sz="4" w:space="0"/>
+                  <w:left w:val="single" w:color="auto" w:sz="4" w:space="0"/>
+                  <w:bottom w:val="single" w:color="auto" w:sz="4" w:space="0"/>
+                  <w:right w:val="single" w:color="auto" w:sz="4" w:space="0"/>
+                  <w:insideH w:val="single" w:color="auto" w:sz="4" w:space="0"/>
+                  <w:insideV w:val="single" w:color="auto" w:sz="4" w:space="0"/>
+                </w:tblBorders>
+                <w:tblCellMar>
+                  <w:top w:w="0" w:type="dxa"/>
+                  <w:left w:w="108" w:type="dxa"/>
+                  <w:bottom w:w="0" w:type="dxa"/>
+                  <w:right w:w="108" w:type="dxa"/>
+                </w:tblCellMar>
+              </w:tblPrEx>
+              <w:tc>
+                <w:tcPr>
+                  <w:tcW w:w="704" w:type="dxa"/>
+                  <w:shd w:val="clear" w:color="auto" w:fill="auto"/>
+                </w:tcPr>
+                <w:p>
+                  <w:pPr>
+                    <w:adjustRightInd w:val="0"/>
+                    <w:snapToGrid w:val="0"/>
+                    <w:spacing w:line="460" w:lineRule="atLeast"/>
+                    <w:rPr>
+                      <w:rFonts w:hint="default"/>
+                      <w:szCs w:val="21"/>
+                      <w:lang w:val="en-US" w:eastAsia="zh-CN"/>
+                    </w:rPr>
+                  </w:pPr>
+                  <w:r>
+                    <w:rPr>
+                      <w:rFonts w:hint="eastAsia"/>
+                      <w:szCs w:val="21"/>
+                      <w:lang w:val="en-US" w:eastAsia="zh-CN"/>
+                    </w:rPr>
+                    <w:t>8</w:t>
+                  </w:r>
+                </w:p>
+              </w:tc>
+              <w:tc>
+                <w:tcPr>
+                  <w:tcW w:w="3476" w:type="dxa"/>
+                  <w:shd w:val="clear" w:color="auto" w:fill="auto"/>
+                </w:tcPr>
+                <w:p>
+                  <w:pPr>
+                    <w:adjustRightInd w:val="0"/>
+                    <w:snapToGrid w:val="0"/>
+                    <w:spacing w:line="460" w:lineRule="atLeast"/>
+                    <w:rPr>
+                      <w:rFonts w:hint="default" w:ascii="Helvetica" w:hAnsi="Helvetica" w:cs="Helvetica"/>
+                      <w:i w:val="0"/>
+                      <w:caps w:val="0"/>
+                      <w:color w:val="2D3B45"/>
+                      <w:spacing w:val="0"/>
+                      <w:sz w:val="19"/>
+                      <w:szCs w:val="19"/>
+                      <w:shd w:val="clear" w:fill="FFFFFF"/>
+                      <w:lang w:val="en-US" w:eastAsia="zh-CN"/>
+                    </w:rPr>
+                  </w:pPr>
+                  <w:r>
+                    <w:rPr>
+                      <w:rFonts w:hint="eastAsia" w:ascii="Helvetica" w:hAnsi="Helvetica" w:cs="Helvetica"/>
+                      <w:i w:val="0"/>
+                      <w:caps w:val="0"/>
+                      <w:color w:val="2D3B45"/>
+                      <w:spacing w:val="0"/>
+                      <w:sz w:val="19"/>
+                      <w:szCs w:val="19"/>
+                      <w:shd w:val="clear" w:fill="FFFFFF"/>
+                      <w:lang w:val="en-US" w:eastAsia="zh-CN"/>
+                    </w:rPr>
                     <w:t>制作游戏内背包系统与交互系统的API衔接</w:t>
                   </w:r>
                 </w:p>
@@ -1610,8 +1888,6 @@
                     </w:rPr>
                     <w:t>Naomi</w:t>
                   </w:r>
-                  <w:bookmarkStart w:id="0" w:name="_GoBack"/>
-                  <w:bookmarkEnd w:id="0"/>
                 </w:p>
               </w:tc>
             </w:tr>

</xml_diff>